<commit_message>
docs: add more code examples
</commit_message>
<xml_diff>
--- a/docs/doc/TZ_Romanov.docx
+++ b/docs/doc/TZ_Romanov.docx
@@ -667,18 +667,7 @@
           <w:sz w:val="24"/>
           <w:szCs w:val="24"/>
         </w:rPr>
-        <w:t xml:space="preserve">Тема курсового проекта </w:t>
-      </w:r>
-      <w:r>
-        <w:rPr>
-          <w:rFonts w:eastAsia="Calibri" w:cs="Times New Roman"/>
-          <w:bCs/>
-          <w:sz w:val="24"/>
-          <w:szCs w:val="24"/>
-          <w:u w:val="single"/>
-        </w:rPr>
-        <w:tab/>
-        <w:t xml:space="preserve">         </w:t>
+        <w:t xml:space="preserve">Тема курсового проекта  </w:t>
       </w:r>
       <w:r>
         <w:rPr>
@@ -691,19 +680,17 @@
           <w:u w:val="single"/>
           <w:lang w:val="ru-RU" w:eastAsia="en-US" w:bidi="ar-SA"/>
         </w:rPr>
-        <w:t>Мониторинг состояния системы и ядра</w:t>
-      </w:r>
-      <w:r>
-        <w:rPr>
-          <w:rFonts w:eastAsia="Calibri" w:cs="Times New Roman"/>
-          <w:bCs/>
-          <w:sz w:val="24"/>
-          <w:szCs w:val="24"/>
-          <w:u w:val="single"/>
-        </w:rPr>
-        <w:tab/>
-        <w:t xml:space="preserve">            </w:t>
-        <w:tab/>
+        <w:t>Мониторинг ресурсов системы и частоты системных вызовов</w:t>
+      </w:r>
+      <w:r>
+        <w:rPr>
+          <w:rFonts w:eastAsia="Calibri" w:cs="Times New Roman"/>
+          <w:bCs/>
+          <w:sz w:val="24"/>
+          <w:szCs w:val="24"/>
+          <w:u w:val="single"/>
+        </w:rPr>
+        <w:t xml:space="preserve">        </w:t>
       </w:r>
     </w:p>
     <w:p>
@@ -1071,7 +1058,7 @@
           <w:szCs w:val="24"/>
           <w:u w:val="single"/>
         </w:rPr>
-        <w:t>На защиту проекта должна быть предоставлена презентация, состоящая из 15-20 слайдов. На слайдах должны быть отражены: постановка задачи, использованные методы и алгоритмы, расчетные соотношения, структура комплекса программ, интерфейс, результаты проведенных исследований.</w:t>
+        <w:t>На защиту проекта должна быть предоставлена презентация, состоящая из 15-20 слайдов. На слайдах должны быть отражены: постановка задачи, использованные методы и алгоритмы, расчетные соотношения, структура комплекса программ, интерфейс.</w:t>
         <w:tab/>
         <w:tab/>
         <w:tab/>
@@ -1171,8 +1158,8 @@
       </w:tblPr>
       <w:tblGrid>
         <w:gridCol w:w="5773"/>
-        <w:gridCol w:w="2072"/>
-        <w:gridCol w:w="2071"/>
+        <w:gridCol w:w="2070"/>
+        <w:gridCol w:w="2073"/>
       </w:tblGrid>
       <w:tr>
         <w:trPr>
@@ -1213,7 +1200,7 @@
         </w:tc>
         <w:tc>
           <w:tcPr>
-            <w:tcW w:w="2072" w:type="dxa"/>
+            <w:tcW w:w="2070" w:type="dxa"/>
             <w:tcBorders>
               <w:top w:val="single" w:sz="4" w:space="0" w:color="FFFFFF"/>
               <w:left w:val="single" w:sz="4" w:space="0" w:color="FFFFFF"/>
@@ -1274,7 +1261,7 @@
         </w:tc>
         <w:tc>
           <w:tcPr>
-            <w:tcW w:w="2071" w:type="dxa"/>
+            <w:tcW w:w="2073" w:type="dxa"/>
             <w:tcBorders>
               <w:top w:val="single" w:sz="4" w:space="0" w:color="FFFFFF"/>
               <w:left w:val="single" w:sz="4" w:space="0" w:color="FFFFFF"/>
@@ -1383,7 +1370,7 @@
         </w:tc>
         <w:tc>
           <w:tcPr>
-            <w:tcW w:w="2072" w:type="dxa"/>
+            <w:tcW w:w="2070" w:type="dxa"/>
             <w:tcBorders>
               <w:top w:val="single" w:sz="4" w:space="0" w:color="FFFFFF"/>
               <w:left w:val="single" w:sz="4" w:space="0" w:color="FFFFFF"/>
@@ -1444,7 +1431,7 @@
         </w:tc>
         <w:tc>
           <w:tcPr>
-            <w:tcW w:w="2071" w:type="dxa"/>
+            <w:tcW w:w="2073" w:type="dxa"/>
             <w:tcBorders>
               <w:top w:val="single" w:sz="4" w:space="0" w:color="FFFFFF"/>
               <w:left w:val="single" w:sz="4" w:space="0" w:color="FFFFFF"/>

</xml_diff>